<commit_message>
Use case beschrijvingen afgemaakt.
</commit_message>
<xml_diff>
--- a/Use Case Beschrijvingen.docx
+++ b/Use Case Beschrijvingen.docx
@@ -185,6 +185,18 @@
               <w:t>.</w:t>
             </w:r>
           </w:p>
+          <w:p>
+            <w:pPr>
+              <w:pStyle w:val="Lijstalinea"/>
+              <w:numPr>
+                <w:ilvl w:val="0"/>
+                <w:numId w:val="1"/>
+              </w:numPr>
+            </w:pPr>
+            <w:r>
+              <w:t>Use case eindigt</w:t>
+            </w:r>
+          </w:p>
         </w:tc>
       </w:tr>
       <w:tr>
@@ -304,10 +316,7 @@
           </w:tcPr>
           <w:p>
             <w:r>
-              <w:t xml:space="preserve">Gebruiker </w:t>
-            </w:r>
-            <w:r>
-              <w:t>voegt studentengegevens en eventueel gegevens van een school toe</w:t>
+              <w:t>Gebruiker voegt studentengegevens en eventueel gegevens van een school toe</w:t>
             </w:r>
           </w:p>
         </w:tc>
@@ -419,19 +428,19 @@
               </w:numPr>
             </w:pPr>
             <w:r>
+              <w:t>De gebruiker voert de naam van de school of het bedrijf in</w:t>
+            </w:r>
+          </w:p>
+          <w:p>
+            <w:pPr>
+              <w:pStyle w:val="Lijstalinea"/>
+              <w:numPr>
+                <w:ilvl w:val="0"/>
+                <w:numId w:val="2"/>
+              </w:numPr>
+            </w:pPr>
+            <w:r>
               <w:t>De gebruiker voert de naam van het traject in</w:t>
-            </w:r>
-          </w:p>
-          <w:p>
-            <w:pPr>
-              <w:pStyle w:val="Lijstalinea"/>
-              <w:numPr>
-                <w:ilvl w:val="0"/>
-                <w:numId w:val="2"/>
-              </w:numPr>
-            </w:pPr>
-            <w:r>
-              <w:t>De gebruiker voert de naam van de school of het bedrijf in</w:t>
             </w:r>
           </w:p>
           <w:p>
@@ -646,13 +655,663 @@
             <w:r>
               <w:t>AF99.2 Traject is niet bekend</w:t>
             </w:r>
+            <w:r>
+              <w:t xml:space="preserve"> (Na MF8)</w:t>
+            </w:r>
+          </w:p>
+          <w:p>
+            <w:pPr>
+              <w:pStyle w:val="Lijstalinea"/>
+              <w:numPr>
+                <w:ilvl w:val="1"/>
+                <w:numId w:val="4"/>
+              </w:numPr>
+            </w:pPr>
+            <w:r>
+              <w:t>Systeem meldt dat het traject niet is herkend.</w:t>
+            </w:r>
+          </w:p>
+          <w:p>
+            <w:pPr>
+              <w:pStyle w:val="Lijstalinea"/>
+              <w:numPr>
+                <w:ilvl w:val="1"/>
+                <w:numId w:val="4"/>
+              </w:numPr>
+            </w:pPr>
+            <w:r>
+              <w:t>Systeem geeft invoer velden om traject toe te voegen.</w:t>
+            </w:r>
+          </w:p>
+          <w:p>
+            <w:pPr>
+              <w:pStyle w:val="Lijstalinea"/>
+              <w:numPr>
+                <w:ilvl w:val="1"/>
+                <w:numId w:val="4"/>
+              </w:numPr>
+            </w:pPr>
+            <w:r>
+              <w:t>Gebruiker voert traject gegevens in.</w:t>
+            </w:r>
+          </w:p>
+          <w:p>
+            <w:pPr>
+              <w:pStyle w:val="Lijstalinea"/>
+              <w:numPr>
+                <w:ilvl w:val="1"/>
+                <w:numId w:val="4"/>
+              </w:numPr>
+            </w:pPr>
+            <w:r>
+              <w:t>Gebruiker selecteert toevoegen</w:t>
+            </w:r>
+          </w:p>
+          <w:p>
+            <w:pPr>
+              <w:pStyle w:val="Lijstalinea"/>
+              <w:numPr>
+                <w:ilvl w:val="1"/>
+                <w:numId w:val="4"/>
+              </w:numPr>
+            </w:pPr>
+            <w:r>
+              <w:t>Het systeem valideert de invoer</w:t>
+            </w:r>
+          </w:p>
+          <w:p>
+            <w:pPr>
+              <w:pStyle w:val="Lijstalinea"/>
+              <w:numPr>
+                <w:ilvl w:val="1"/>
+                <w:numId w:val="4"/>
+              </w:numPr>
+            </w:pPr>
+            <w:r>
+              <w:t>Het systeem geeft een melding dat het traject is toegevoegd</w:t>
+            </w:r>
+          </w:p>
+          <w:p>
+            <w:pPr>
+              <w:pStyle w:val="Lijstalinea"/>
+              <w:numPr>
+                <w:ilvl w:val="1"/>
+                <w:numId w:val="4"/>
+              </w:numPr>
+            </w:pPr>
+            <w:r>
+              <w:t>Use case gaat verder bij MF9.</w:t>
+            </w:r>
+          </w:p>
+        </w:tc>
+      </w:tr>
+    </w:tbl>
+    <w:p/>
+    <w:p>
+      <w:r>
+        <w:br w:type="page"/>
+      </w:r>
+    </w:p>
+    <w:tbl>
+      <w:tblPr>
+        <w:tblStyle w:val="Tabelraster"/>
+        <w:tblW w:w="0" w:type="auto"/>
+        <w:tblLook w:val="04A0" w:firstRow="1" w:lastRow="0" w:firstColumn="1" w:lastColumn="0" w:noHBand="0" w:noVBand="1"/>
+      </w:tblPr>
+      <w:tblGrid>
+        <w:gridCol w:w="1696"/>
+        <w:gridCol w:w="7320"/>
+      </w:tblGrid>
+      <w:tr>
+        <w:tc>
+          <w:tcPr>
+            <w:tcW w:w="1696" w:type="dxa"/>
+          </w:tcPr>
+          <w:p>
+            <w:r>
+              <w:lastRenderedPageBreak/>
+              <w:t>Naam</w:t>
+            </w:r>
+          </w:p>
+        </w:tc>
+        <w:tc>
+          <w:tcPr>
+            <w:tcW w:w="7320" w:type="dxa"/>
+          </w:tcPr>
+          <w:p>
+            <w:r>
+              <w:t>Gegevens doorzoek</w:t>
+            </w:r>
+          </w:p>
+        </w:tc>
+      </w:tr>
+      <w:tr>
+        <w:tc>
+          <w:tcPr>
+            <w:tcW w:w="1696" w:type="dxa"/>
+          </w:tcPr>
+          <w:p>
+            <w:r>
+              <w:t>Identifier</w:t>
+            </w:r>
+          </w:p>
+        </w:tc>
+        <w:tc>
+          <w:tcPr>
+            <w:tcW w:w="7320" w:type="dxa"/>
+          </w:tcPr>
+          <w:p>
+            <w:r>
+              <w:t>UC03</w:t>
+            </w:r>
+          </w:p>
+        </w:tc>
+      </w:tr>
+      <w:tr>
+        <w:tc>
+          <w:tcPr>
+            <w:tcW w:w="1696" w:type="dxa"/>
+          </w:tcPr>
+          <w:p>
+            <w:r>
+              <w:t>Samenvatting</w:t>
+            </w:r>
+          </w:p>
+        </w:tc>
+        <w:tc>
+          <w:tcPr>
+            <w:tcW w:w="7320" w:type="dxa"/>
+          </w:tcPr>
+          <w:p>
+            <w:r>
+              <w:t>Gebruiker doorzoekt de database op bepaalde criteria</w:t>
+            </w:r>
+          </w:p>
+        </w:tc>
+      </w:tr>
+      <w:tr>
+        <w:tc>
+          <w:tcPr>
+            <w:tcW w:w="1696" w:type="dxa"/>
+          </w:tcPr>
+          <w:p>
+            <w:r>
+              <w:t>Actor</w:t>
+            </w:r>
+          </w:p>
+        </w:tc>
+        <w:tc>
+          <w:tcPr>
+            <w:tcW w:w="7320" w:type="dxa"/>
+          </w:tcPr>
+          <w:p>
+            <w:r>
+              <w:t>Gebruiker</w:t>
+            </w:r>
+          </w:p>
+        </w:tc>
+      </w:tr>
+      <w:tr>
+        <w:tc>
+          <w:tcPr>
+            <w:tcW w:w="1696" w:type="dxa"/>
+          </w:tcPr>
+          <w:p>
+            <w:r>
+              <w:t>Precondities</w:t>
+            </w:r>
+          </w:p>
+        </w:tc>
+        <w:tc>
+          <w:tcPr>
+            <w:tcW w:w="7320" w:type="dxa"/>
+          </w:tcPr>
+          <w:p>
+            <w:r>
+              <w:t>Er moeten gegevens aanwezig zijn.</w:t>
+            </w:r>
+          </w:p>
+        </w:tc>
+      </w:tr>
+      <w:tr>
+        <w:tc>
+          <w:tcPr>
+            <w:tcW w:w="1696" w:type="dxa"/>
+          </w:tcPr>
+          <w:p>
+            <w:r>
+              <w:t>Main flow</w:t>
+            </w:r>
+          </w:p>
+        </w:tc>
+        <w:tc>
+          <w:tcPr>
+            <w:tcW w:w="7320" w:type="dxa"/>
+          </w:tcPr>
+          <w:p>
+            <w:pPr>
+              <w:pStyle w:val="Lijstalinea"/>
+              <w:numPr>
+                <w:ilvl w:val="0"/>
+                <w:numId w:val="5"/>
+              </w:numPr>
+            </w:pPr>
+            <w:r>
+              <w:t>De gebruiker</w:t>
+            </w:r>
+            <w:r>
+              <w:t xml:space="preserve"> navigeert naar het “Zoek” tab</w:t>
+            </w:r>
+          </w:p>
+          <w:p>
+            <w:pPr>
+              <w:pStyle w:val="Lijstalinea"/>
+              <w:numPr>
+                <w:ilvl w:val="0"/>
+                <w:numId w:val="5"/>
+              </w:numPr>
+            </w:pPr>
+            <w:r>
+              <w:t>De gebruiker voert de zoekcriteria in.</w:t>
+            </w:r>
+          </w:p>
+          <w:p>
+            <w:pPr>
+              <w:pStyle w:val="Lijstalinea"/>
+              <w:numPr>
+                <w:ilvl w:val="0"/>
+                <w:numId w:val="5"/>
+              </w:numPr>
+            </w:pPr>
+            <w:r>
+              <w:t>De gebruiker selecteert “Zoek”</w:t>
+            </w:r>
+          </w:p>
+          <w:p>
+            <w:pPr>
+              <w:pStyle w:val="Lijstalinea"/>
+              <w:numPr>
+                <w:ilvl w:val="0"/>
+                <w:numId w:val="5"/>
+              </w:numPr>
+            </w:pPr>
+            <w:r>
+              <w:t>Het systeem toont de</w:t>
+            </w:r>
+            <w:r>
+              <w:t xml:space="preserve"> resultaten in de resultbox</w:t>
+            </w:r>
+          </w:p>
+          <w:p>
+            <w:pPr>
+              <w:pStyle w:val="Lijstalinea"/>
+              <w:numPr>
+                <w:ilvl w:val="0"/>
+                <w:numId w:val="5"/>
+              </w:numPr>
+            </w:pPr>
+            <w:r>
+              <w:t>Use case eindigt</w:t>
+            </w:r>
+          </w:p>
+        </w:tc>
+      </w:tr>
+      <w:tr>
+        <w:tc>
+          <w:tcPr>
+            <w:tcW w:w="1696" w:type="dxa"/>
+          </w:tcPr>
+          <w:p>
+            <w:r>
+              <w:t>Post condities</w:t>
+            </w:r>
+          </w:p>
+        </w:tc>
+        <w:tc>
+          <w:tcPr>
+            <w:tcW w:w="7320" w:type="dxa"/>
+          </w:tcPr>
+          <w:p>
+            <w:r>
+              <w:t>Geen</w:t>
+            </w:r>
+          </w:p>
+        </w:tc>
+      </w:tr>
+      <w:tr>
+        <w:tc>
+          <w:tcPr>
+            <w:tcW w:w="1696" w:type="dxa"/>
+          </w:tcPr>
+          <w:p>
+            <w:r>
+              <w:t>Alternative flows</w:t>
+            </w:r>
+          </w:p>
+        </w:tc>
+        <w:tc>
+          <w:tcPr>
+            <w:tcW w:w="7320" w:type="dxa"/>
+          </w:tcPr>
+          <w:p>
+            <w:r>
+              <w:t>Geen</w:t>
+            </w:r>
+          </w:p>
+        </w:tc>
+      </w:tr>
+    </w:tbl>
+    <w:p/>
+    <w:tbl>
+      <w:tblPr>
+        <w:tblStyle w:val="Tabelraster"/>
+        <w:tblW w:w="0" w:type="auto"/>
+        <w:tblLook w:val="04A0" w:firstRow="1" w:lastRow="0" w:firstColumn="1" w:lastColumn="0" w:noHBand="0" w:noVBand="1"/>
+      </w:tblPr>
+      <w:tblGrid>
+        <w:gridCol w:w="1696"/>
+        <w:gridCol w:w="7320"/>
+      </w:tblGrid>
+      <w:tr>
+        <w:tc>
+          <w:tcPr>
+            <w:tcW w:w="1696" w:type="dxa"/>
+          </w:tcPr>
+          <w:p>
+            <w:r>
+              <w:t>Naam</w:t>
+            </w:r>
+          </w:p>
+        </w:tc>
+        <w:tc>
+          <w:tcPr>
+            <w:tcW w:w="7320" w:type="dxa"/>
+          </w:tcPr>
+          <w:p>
+            <w:r>
+              <w:t>Gegevens aanpassen</w:t>
+            </w:r>
+          </w:p>
+        </w:tc>
+      </w:tr>
+      <w:tr>
+        <w:tc>
+          <w:tcPr>
+            <w:tcW w:w="1696" w:type="dxa"/>
+          </w:tcPr>
+          <w:p>
+            <w:r>
+              <w:t>Identifier</w:t>
+            </w:r>
+          </w:p>
+        </w:tc>
+        <w:tc>
+          <w:tcPr>
+            <w:tcW w:w="7320" w:type="dxa"/>
+          </w:tcPr>
+          <w:p>
+            <w:r>
+              <w:t>UC04</w:t>
+            </w:r>
+          </w:p>
+        </w:tc>
+      </w:tr>
+      <w:tr>
+        <w:tc>
+          <w:tcPr>
+            <w:tcW w:w="1696" w:type="dxa"/>
+          </w:tcPr>
+          <w:p>
+            <w:r>
+              <w:t>Samenvatting</w:t>
+            </w:r>
+          </w:p>
+        </w:tc>
+        <w:tc>
+          <w:tcPr>
+            <w:tcW w:w="7320" w:type="dxa"/>
+          </w:tcPr>
+          <w:p>
+            <w:r>
+              <w:t>Gebruiker past gegevens van studenten en instituten aan</w:t>
+            </w:r>
+          </w:p>
+        </w:tc>
+      </w:tr>
+      <w:tr>
+        <w:tc>
+          <w:tcPr>
+            <w:tcW w:w="1696" w:type="dxa"/>
+          </w:tcPr>
+          <w:p>
+            <w:r>
+              <w:t>Actor</w:t>
+            </w:r>
+          </w:p>
+        </w:tc>
+        <w:tc>
+          <w:tcPr>
+            <w:tcW w:w="7320" w:type="dxa"/>
+          </w:tcPr>
+          <w:p>
+            <w:r>
+              <w:t>Gebruiker</w:t>
+            </w:r>
+          </w:p>
+        </w:tc>
+      </w:tr>
+      <w:tr>
+        <w:tc>
+          <w:tcPr>
+            <w:tcW w:w="1696" w:type="dxa"/>
+          </w:tcPr>
+          <w:p>
+            <w:r>
+              <w:t>Precondities</w:t>
+            </w:r>
+          </w:p>
+        </w:tc>
+        <w:tc>
+          <w:tcPr>
+            <w:tcW w:w="7320" w:type="dxa"/>
+          </w:tcPr>
+          <w:p>
+            <w:r>
+              <w:t>Er moeten gegevens aanwezig zijn.</w:t>
+            </w:r>
+          </w:p>
+        </w:tc>
+      </w:tr>
+      <w:tr>
+        <w:tc>
+          <w:tcPr>
+            <w:tcW w:w="1696" w:type="dxa"/>
+          </w:tcPr>
+          <w:p>
+            <w:r>
+              <w:t>Main flow</w:t>
+            </w:r>
+          </w:p>
+        </w:tc>
+        <w:tc>
+          <w:tcPr>
+            <w:tcW w:w="7320" w:type="dxa"/>
+          </w:tcPr>
+          <w:p>
+            <w:pPr>
+              <w:pStyle w:val="Lijstalinea"/>
+              <w:numPr>
+                <w:ilvl w:val="0"/>
+                <w:numId w:val="6"/>
+              </w:numPr>
+            </w:pPr>
+            <w:r>
+              <w:t>De gebruiker navigeert naar het “</w:t>
+            </w:r>
+            <w:r>
+              <w:t>Aanpassen</w:t>
+            </w:r>
+            <w:r>
+              <w:t>” tab</w:t>
+            </w:r>
+          </w:p>
+          <w:p>
+            <w:pPr>
+              <w:pStyle w:val="Lijstalinea"/>
+              <w:numPr>
+                <w:ilvl w:val="0"/>
+                <w:numId w:val="6"/>
+              </w:numPr>
+            </w:pPr>
+            <w:r>
+              <w:t>De gebruiker voert de zoekcriteria in.</w:t>
+            </w:r>
+          </w:p>
+          <w:p>
+            <w:pPr>
+              <w:pStyle w:val="Lijstalinea"/>
+              <w:numPr>
+                <w:ilvl w:val="0"/>
+                <w:numId w:val="6"/>
+              </w:numPr>
+            </w:pPr>
+            <w:r>
+              <w:t>De gebruiker selecteert “Zoek”</w:t>
+            </w:r>
+          </w:p>
+          <w:p>
+            <w:pPr>
+              <w:pStyle w:val="Lijstalinea"/>
+              <w:numPr>
+                <w:ilvl w:val="0"/>
+                <w:numId w:val="6"/>
+              </w:numPr>
+            </w:pPr>
+            <w:r>
+              <w:t>Het systeem toont de resultaten in de resultbox</w:t>
+            </w:r>
+          </w:p>
+          <w:p>
+            <w:pPr>
+              <w:pStyle w:val="Lijstalinea"/>
+              <w:numPr>
+                <w:ilvl w:val="0"/>
+                <w:numId w:val="6"/>
+              </w:numPr>
+            </w:pPr>
+            <w:r>
+              <w:t>De gebruiker selecteert een rij</w:t>
+            </w:r>
+          </w:p>
+          <w:p>
+            <w:pPr>
+              <w:pStyle w:val="Lijstalinea"/>
+              <w:numPr>
+                <w:ilvl w:val="0"/>
+                <w:numId w:val="6"/>
+              </w:numPr>
+            </w:pPr>
+            <w:r>
+              <w:t>De gebruiker selecteert “Aanpassen”</w:t>
+            </w:r>
+          </w:p>
+          <w:p>
+            <w:pPr>
+              <w:pStyle w:val="Lijstalinea"/>
+              <w:numPr>
+                <w:ilvl w:val="0"/>
+                <w:numId w:val="6"/>
+              </w:numPr>
+            </w:pPr>
+            <w:r>
+              <w:t>Het systeem toont ingevulde invoervelden in een pop-up.</w:t>
+            </w:r>
+          </w:p>
+          <w:p>
+            <w:pPr>
+              <w:pStyle w:val="Lijstalinea"/>
+              <w:numPr>
+                <w:ilvl w:val="0"/>
+                <w:numId w:val="6"/>
+              </w:numPr>
+            </w:pPr>
+            <w:r>
+              <w:t>De gebruiker selecteert “Aanpassen”</w:t>
+            </w:r>
+          </w:p>
+          <w:p>
+            <w:pPr>
+              <w:pStyle w:val="Lijstalinea"/>
+              <w:numPr>
+                <w:ilvl w:val="0"/>
+                <w:numId w:val="6"/>
+              </w:numPr>
+            </w:pPr>
+            <w:r>
+              <w:t>Het systeem sluit de pop-up en geeft een melding dat de gegevens zijn aangepast.</w:t>
+            </w:r>
+          </w:p>
+          <w:p>
+            <w:pPr>
+              <w:pStyle w:val="Lijstalinea"/>
+              <w:numPr>
+                <w:ilvl w:val="0"/>
+                <w:numId w:val="6"/>
+              </w:numPr>
+            </w:pPr>
+            <w:r>
+              <w:t>De use case eindigt</w:t>
+            </w:r>
             <w:bookmarkStart w:id="0" w:name="_GoBack"/>
             <w:bookmarkEnd w:id="0"/>
           </w:p>
         </w:tc>
       </w:tr>
+      <w:tr>
+        <w:tc>
+          <w:tcPr>
+            <w:tcW w:w="1696" w:type="dxa"/>
+          </w:tcPr>
+          <w:p>
+            <w:r>
+              <w:t>Post condities</w:t>
+            </w:r>
+          </w:p>
+        </w:tc>
+        <w:tc>
+          <w:tcPr>
+            <w:tcW w:w="7320" w:type="dxa"/>
+          </w:tcPr>
+          <w:p>
+            <w:r>
+              <w:t>Geen</w:t>
+            </w:r>
+          </w:p>
+        </w:tc>
+      </w:tr>
+      <w:tr>
+        <w:tc>
+          <w:tcPr>
+            <w:tcW w:w="1696" w:type="dxa"/>
+          </w:tcPr>
+          <w:p>
+            <w:r>
+              <w:t>Alternative flows</w:t>
+            </w:r>
+          </w:p>
+        </w:tc>
+        <w:tc>
+          <w:tcPr>
+            <w:tcW w:w="7320" w:type="dxa"/>
+          </w:tcPr>
+          <w:p>
+            <w:r>
+              <w:t>Geen</w:t>
+            </w:r>
+          </w:p>
+        </w:tc>
+      </w:tr>
     </w:tbl>
-    <w:p/>
     <w:p/>
     <w:sectPr>
       <w:pgSz w:w="11906" w:h="16838"/>
@@ -756,6 +1415,297 @@
     </w:lvl>
   </w:abstractNum>
   <w:abstractNum w:abstractNumId="1" w15:restartNumberingAfterBreak="0">
+    <w:nsid w:val="45423941"/>
+    <w:multiLevelType w:val="multilevel"/>
+    <w:tmpl w:val="51C6741E"/>
+    <w:lvl w:ilvl="0">
+      <w:start w:val="1"/>
+      <w:numFmt w:val="decimal"/>
+      <w:lvlText w:val="%1"/>
+      <w:lvlJc w:val="left"/>
+      <w:pPr>
+        <w:ind w:left="360" w:hanging="360"/>
+      </w:pPr>
+      <w:rPr>
+        <w:rFonts w:hint="default"/>
+      </w:rPr>
+    </w:lvl>
+    <w:lvl w:ilvl="1">
+      <w:start w:val="1"/>
+      <w:numFmt w:val="decimal"/>
+      <w:lvlText w:val="%1.%2"/>
+      <w:lvlJc w:val="left"/>
+      <w:pPr>
+        <w:ind w:left="360" w:hanging="360"/>
+      </w:pPr>
+      <w:rPr>
+        <w:rFonts w:hint="default"/>
+      </w:rPr>
+    </w:lvl>
+    <w:lvl w:ilvl="2">
+      <w:start w:val="1"/>
+      <w:numFmt w:val="decimal"/>
+      <w:lvlText w:val="%1.%2.%3"/>
+      <w:lvlJc w:val="left"/>
+      <w:pPr>
+        <w:ind w:left="720" w:hanging="720"/>
+      </w:pPr>
+      <w:rPr>
+        <w:rFonts w:hint="default"/>
+      </w:rPr>
+    </w:lvl>
+    <w:lvl w:ilvl="3">
+      <w:start w:val="1"/>
+      <w:numFmt w:val="decimal"/>
+      <w:lvlText w:val="%1.%2.%3.%4"/>
+      <w:lvlJc w:val="left"/>
+      <w:pPr>
+        <w:ind w:left="720" w:hanging="720"/>
+      </w:pPr>
+      <w:rPr>
+        <w:rFonts w:hint="default"/>
+      </w:rPr>
+    </w:lvl>
+    <w:lvl w:ilvl="4">
+      <w:start w:val="1"/>
+      <w:numFmt w:val="decimal"/>
+      <w:lvlText w:val="%1.%2.%3.%4.%5"/>
+      <w:lvlJc w:val="left"/>
+      <w:pPr>
+        <w:ind w:left="1080" w:hanging="1080"/>
+      </w:pPr>
+      <w:rPr>
+        <w:rFonts w:hint="default"/>
+      </w:rPr>
+    </w:lvl>
+    <w:lvl w:ilvl="5">
+      <w:start w:val="1"/>
+      <w:numFmt w:val="decimal"/>
+      <w:lvlText w:val="%1.%2.%3.%4.%5.%6"/>
+      <w:lvlJc w:val="left"/>
+      <w:pPr>
+        <w:ind w:left="1080" w:hanging="1080"/>
+      </w:pPr>
+      <w:rPr>
+        <w:rFonts w:hint="default"/>
+      </w:rPr>
+    </w:lvl>
+    <w:lvl w:ilvl="6">
+      <w:start w:val="1"/>
+      <w:numFmt w:val="decimal"/>
+      <w:lvlText w:val="%1.%2.%3.%4.%5.%6.%7"/>
+      <w:lvlJc w:val="left"/>
+      <w:pPr>
+        <w:ind w:left="1440" w:hanging="1440"/>
+      </w:pPr>
+      <w:rPr>
+        <w:rFonts w:hint="default"/>
+      </w:rPr>
+    </w:lvl>
+    <w:lvl w:ilvl="7">
+      <w:start w:val="1"/>
+      <w:numFmt w:val="decimal"/>
+      <w:lvlText w:val="%1.%2.%3.%4.%5.%6.%7.%8"/>
+      <w:lvlJc w:val="left"/>
+      <w:pPr>
+        <w:ind w:left="1440" w:hanging="1440"/>
+      </w:pPr>
+      <w:rPr>
+        <w:rFonts w:hint="default"/>
+      </w:rPr>
+    </w:lvl>
+    <w:lvl w:ilvl="8">
+      <w:start w:val="1"/>
+      <w:numFmt w:val="decimal"/>
+      <w:lvlText w:val="%1.%2.%3.%4.%5.%6.%7.%8.%9"/>
+      <w:lvlJc w:val="left"/>
+      <w:pPr>
+        <w:ind w:left="1440" w:hanging="1440"/>
+      </w:pPr>
+      <w:rPr>
+        <w:rFonts w:hint="default"/>
+      </w:rPr>
+    </w:lvl>
+  </w:abstractNum>
+  <w:abstractNum w:abstractNumId="2" w15:restartNumberingAfterBreak="0">
+    <w:nsid w:val="45516954"/>
+    <w:multiLevelType w:val="hybridMultilevel"/>
+    <w:tmpl w:val="12C0CFC2"/>
+    <w:lvl w:ilvl="0" w:tplc="0809000F">
+      <w:start w:val="1"/>
+      <w:numFmt w:val="decimal"/>
+      <w:lvlText w:val="%1."/>
+      <w:lvlJc w:val="left"/>
+      <w:pPr>
+        <w:ind w:left="720" w:hanging="360"/>
+      </w:pPr>
+      <w:rPr>
+        <w:rFonts w:hint="default"/>
+      </w:rPr>
+    </w:lvl>
+    <w:lvl w:ilvl="1" w:tplc="08090019" w:tentative="1">
+      <w:start w:val="1"/>
+      <w:numFmt w:val="lowerLetter"/>
+      <w:lvlText w:val="%2."/>
+      <w:lvlJc w:val="left"/>
+      <w:pPr>
+        <w:ind w:left="1440" w:hanging="360"/>
+      </w:pPr>
+    </w:lvl>
+    <w:lvl w:ilvl="2" w:tplc="0809001B" w:tentative="1">
+      <w:start w:val="1"/>
+      <w:numFmt w:val="lowerRoman"/>
+      <w:lvlText w:val="%3."/>
+      <w:lvlJc w:val="right"/>
+      <w:pPr>
+        <w:ind w:left="2160" w:hanging="180"/>
+      </w:pPr>
+    </w:lvl>
+    <w:lvl w:ilvl="3" w:tplc="0809000F" w:tentative="1">
+      <w:start w:val="1"/>
+      <w:numFmt w:val="decimal"/>
+      <w:lvlText w:val="%4."/>
+      <w:lvlJc w:val="left"/>
+      <w:pPr>
+        <w:ind w:left="2880" w:hanging="360"/>
+      </w:pPr>
+    </w:lvl>
+    <w:lvl w:ilvl="4" w:tplc="08090019" w:tentative="1">
+      <w:start w:val="1"/>
+      <w:numFmt w:val="lowerLetter"/>
+      <w:lvlText w:val="%5."/>
+      <w:lvlJc w:val="left"/>
+      <w:pPr>
+        <w:ind w:left="3600" w:hanging="360"/>
+      </w:pPr>
+    </w:lvl>
+    <w:lvl w:ilvl="5" w:tplc="0809001B" w:tentative="1">
+      <w:start w:val="1"/>
+      <w:numFmt w:val="lowerRoman"/>
+      <w:lvlText w:val="%6."/>
+      <w:lvlJc w:val="right"/>
+      <w:pPr>
+        <w:ind w:left="4320" w:hanging="180"/>
+      </w:pPr>
+    </w:lvl>
+    <w:lvl w:ilvl="6" w:tplc="0809000F" w:tentative="1">
+      <w:start w:val="1"/>
+      <w:numFmt w:val="decimal"/>
+      <w:lvlText w:val="%7."/>
+      <w:lvlJc w:val="left"/>
+      <w:pPr>
+        <w:ind w:left="5040" w:hanging="360"/>
+      </w:pPr>
+    </w:lvl>
+    <w:lvl w:ilvl="7" w:tplc="08090019" w:tentative="1">
+      <w:start w:val="1"/>
+      <w:numFmt w:val="lowerLetter"/>
+      <w:lvlText w:val="%8."/>
+      <w:lvlJc w:val="left"/>
+      <w:pPr>
+        <w:ind w:left="5760" w:hanging="360"/>
+      </w:pPr>
+    </w:lvl>
+    <w:lvl w:ilvl="8" w:tplc="0809001B" w:tentative="1">
+      <w:start w:val="1"/>
+      <w:numFmt w:val="lowerRoman"/>
+      <w:lvlText w:val="%9."/>
+      <w:lvlJc w:val="right"/>
+      <w:pPr>
+        <w:ind w:left="6480" w:hanging="180"/>
+      </w:pPr>
+    </w:lvl>
+  </w:abstractNum>
+  <w:abstractNum w:abstractNumId="3" w15:restartNumberingAfterBreak="0">
+    <w:nsid w:val="465605BB"/>
+    <w:multiLevelType w:val="hybridMultilevel"/>
+    <w:tmpl w:val="12C0CFC2"/>
+    <w:lvl w:ilvl="0" w:tplc="0809000F">
+      <w:start w:val="1"/>
+      <w:numFmt w:val="decimal"/>
+      <w:lvlText w:val="%1."/>
+      <w:lvlJc w:val="left"/>
+      <w:pPr>
+        <w:ind w:left="720" w:hanging="360"/>
+      </w:pPr>
+      <w:rPr>
+        <w:rFonts w:hint="default"/>
+      </w:rPr>
+    </w:lvl>
+    <w:lvl w:ilvl="1" w:tplc="08090019" w:tentative="1">
+      <w:start w:val="1"/>
+      <w:numFmt w:val="lowerLetter"/>
+      <w:lvlText w:val="%2."/>
+      <w:lvlJc w:val="left"/>
+      <w:pPr>
+        <w:ind w:left="1440" w:hanging="360"/>
+      </w:pPr>
+    </w:lvl>
+    <w:lvl w:ilvl="2" w:tplc="0809001B" w:tentative="1">
+      <w:start w:val="1"/>
+      <w:numFmt w:val="lowerRoman"/>
+      <w:lvlText w:val="%3."/>
+      <w:lvlJc w:val="right"/>
+      <w:pPr>
+        <w:ind w:left="2160" w:hanging="180"/>
+      </w:pPr>
+    </w:lvl>
+    <w:lvl w:ilvl="3" w:tplc="0809000F" w:tentative="1">
+      <w:start w:val="1"/>
+      <w:numFmt w:val="decimal"/>
+      <w:lvlText w:val="%4."/>
+      <w:lvlJc w:val="left"/>
+      <w:pPr>
+        <w:ind w:left="2880" w:hanging="360"/>
+      </w:pPr>
+    </w:lvl>
+    <w:lvl w:ilvl="4" w:tplc="08090019" w:tentative="1">
+      <w:start w:val="1"/>
+      <w:numFmt w:val="lowerLetter"/>
+      <w:lvlText w:val="%5."/>
+      <w:lvlJc w:val="left"/>
+      <w:pPr>
+        <w:ind w:left="3600" w:hanging="360"/>
+      </w:pPr>
+    </w:lvl>
+    <w:lvl w:ilvl="5" w:tplc="0809001B" w:tentative="1">
+      <w:start w:val="1"/>
+      <w:numFmt w:val="lowerRoman"/>
+      <w:lvlText w:val="%6."/>
+      <w:lvlJc w:val="right"/>
+      <w:pPr>
+        <w:ind w:left="4320" w:hanging="180"/>
+      </w:pPr>
+    </w:lvl>
+    <w:lvl w:ilvl="6" w:tplc="0809000F" w:tentative="1">
+      <w:start w:val="1"/>
+      <w:numFmt w:val="decimal"/>
+      <w:lvlText w:val="%7."/>
+      <w:lvlJc w:val="left"/>
+      <w:pPr>
+        <w:ind w:left="5040" w:hanging="360"/>
+      </w:pPr>
+    </w:lvl>
+    <w:lvl w:ilvl="7" w:tplc="08090019" w:tentative="1">
+      <w:start w:val="1"/>
+      <w:numFmt w:val="lowerLetter"/>
+      <w:lvlText w:val="%8."/>
+      <w:lvlJc w:val="left"/>
+      <w:pPr>
+        <w:ind w:left="5760" w:hanging="360"/>
+      </w:pPr>
+    </w:lvl>
+    <w:lvl w:ilvl="8" w:tplc="0809001B" w:tentative="1">
+      <w:start w:val="1"/>
+      <w:numFmt w:val="lowerRoman"/>
+      <w:lvlText w:val="%9."/>
+      <w:lvlJc w:val="right"/>
+      <w:pPr>
+        <w:ind w:left="6480" w:hanging="180"/>
+      </w:pPr>
+    </w:lvl>
+  </w:abstractNum>
+  <w:abstractNum w:abstractNumId="4" w15:restartNumberingAfterBreak="0">
     <w:nsid w:val="54B8534E"/>
     <w:multiLevelType w:val="hybridMultilevel"/>
     <w:tmpl w:val="67B8822E"/>
@@ -844,7 +1794,7 @@
       </w:pPr>
     </w:lvl>
   </w:abstractNum>
-  <w:abstractNum w:abstractNumId="2" w15:restartNumberingAfterBreak="0">
+  <w:abstractNum w:abstractNumId="5" w15:restartNumberingAfterBreak="0">
     <w:nsid w:val="7947799F"/>
     <w:multiLevelType w:val="multilevel"/>
     <w:tmpl w:val="27CC1936"/>
@@ -958,13 +1908,22 @@
     </w:lvl>
   </w:abstractNum>
   <w:num w:numId="1">
-    <w:abstractNumId w:val="1"/>
+    <w:abstractNumId w:val="4"/>
   </w:num>
   <w:num w:numId="2">
     <w:abstractNumId w:val="0"/>
   </w:num>
   <w:num w:numId="3">
+    <w:abstractNumId w:val="5"/>
+  </w:num>
+  <w:num w:numId="4">
+    <w:abstractNumId w:val="1"/>
+  </w:num>
+  <w:num w:numId="5">
     <w:abstractNumId w:val="2"/>
+  </w:num>
+  <w:num w:numId="6">
+    <w:abstractNumId w:val="3"/>
   </w:num>
 </w:numbering>
 </file>

</xml_diff>

<commit_message>
fixed UCB a little bit
</commit_message>
<xml_diff>
--- a/Use Case Beschrijvingen.docx
+++ b/Use Case Beschrijvingen.docx
@@ -40,9 +40,11 @@
             <w:tcW w:w="1696" w:type="dxa"/>
           </w:tcPr>
           <w:p>
+            <w:proofErr w:type="spellStart"/>
             <w:r>
               <w:t>Identifier</w:t>
             </w:r>
+            <w:proofErr w:type="spellEnd"/>
           </w:p>
         </w:tc>
         <w:tc>
@@ -73,7 +75,15 @@
           </w:tcPr>
           <w:p>
             <w:r>
-              <w:t>Gebruiker vraagt een overzicht op op basis van een criterium</w:t>
+              <w:t xml:space="preserve">Gebruiker vraagt een overzicht op </w:t>
+            </w:r>
+            <w:proofErr w:type="spellStart"/>
+            <w:r>
+              <w:t>op</w:t>
+            </w:r>
+            <w:proofErr w:type="spellEnd"/>
+            <w:r>
+              <w:t xml:space="preserve"> basis van een criterium</w:t>
             </w:r>
           </w:p>
         </w:tc>
@@ -128,8 +138,13 @@
             <w:tcW w:w="1696" w:type="dxa"/>
           </w:tcPr>
           <w:p>
-            <w:r>
-              <w:t>Main flow</w:t>
+            <w:proofErr w:type="spellStart"/>
+            <w:r>
+              <w:t>Main</w:t>
+            </w:r>
+            <w:proofErr w:type="spellEnd"/>
+            <w:r>
+              <w:t xml:space="preserve"> flow</w:t>
             </w:r>
           </w:p>
         </w:tc>
@@ -146,7 +161,10 @@
               </w:numPr>
             </w:pPr>
             <w:r>
-              <w:t>De gebruiker navigeert naar het “Overzichten” tab</w:t>
+              <w:t xml:space="preserve">De gebruiker </w:t>
+            </w:r>
+            <w:r>
+              <w:t>selecteert “Overzichten”</w:t>
             </w:r>
             <w:r>
               <w:t>.</w:t>
@@ -193,8 +211,13 @@
                 <w:numId w:val="1"/>
               </w:numPr>
             </w:pPr>
-            <w:r>
-              <w:t>Use case eindigt</w:t>
+            <w:proofErr w:type="spellStart"/>
+            <w:r>
+              <w:t>Use</w:t>
+            </w:r>
+            <w:proofErr w:type="spellEnd"/>
+            <w:r>
+              <w:t xml:space="preserve"> case eindigt</w:t>
             </w:r>
           </w:p>
         </w:tc>
@@ -227,9 +250,19 @@
             <w:tcW w:w="1696" w:type="dxa"/>
           </w:tcPr>
           <w:p>
-            <w:r>
-              <w:t>Alternative flows</w:t>
-            </w:r>
+            <w:proofErr w:type="spellStart"/>
+            <w:r>
+              <w:t>Alternative</w:t>
+            </w:r>
+            <w:proofErr w:type="spellEnd"/>
+            <w:r>
+              <w:t xml:space="preserve"> </w:t>
+            </w:r>
+            <w:proofErr w:type="spellStart"/>
+            <w:r>
+              <w:t>flows</w:t>
+            </w:r>
+            <w:proofErr w:type="spellEnd"/>
           </w:p>
         </w:tc>
         <w:tc>
@@ -283,9 +316,11 @@
             <w:tcW w:w="1696" w:type="dxa"/>
           </w:tcPr>
           <w:p>
+            <w:proofErr w:type="spellStart"/>
             <w:r>
               <w:t>Identifier</w:t>
             </w:r>
+            <w:proofErr w:type="spellEnd"/>
           </w:p>
         </w:tc>
         <w:tc>
@@ -371,8 +406,13 @@
             <w:tcW w:w="1696" w:type="dxa"/>
           </w:tcPr>
           <w:p>
-            <w:r>
-              <w:t>Main flow</w:t>
+            <w:proofErr w:type="spellStart"/>
+            <w:r>
+              <w:t>Main</w:t>
+            </w:r>
+            <w:proofErr w:type="spellEnd"/>
+            <w:r>
+              <w:t xml:space="preserve"> flow</w:t>
             </w:r>
           </w:p>
         </w:tc>
@@ -389,7 +429,16 @@
               </w:numPr>
             </w:pPr>
             <w:r>
-              <w:t>De gebruiker navigeert naar het “Toevoegen” tab</w:t>
+              <w:t xml:space="preserve">De gebruiker </w:t>
+            </w:r>
+            <w:r>
+              <w:t>selecteert</w:t>
+            </w:r>
+            <w:r>
+              <w:t xml:space="preserve"> “Toevoegen”</w:t>
+            </w:r>
+            <w:r>
+              <w:t>.</w:t>
             </w:r>
           </w:p>
           <w:p>
@@ -440,7 +489,7 @@
               </w:numPr>
             </w:pPr>
             <w:r>
-              <w:t>De gebruiker voert de naam van het traject in</w:t>
+              <w:t>De gebruiker selecteert “Toevoegen”</w:t>
             </w:r>
           </w:p>
           <w:p>
@@ -452,7 +501,7 @@
               </w:numPr>
             </w:pPr>
             <w:r>
-              <w:t>De gebruiker selecteert “Toevoegen”</w:t>
+              <w:t>Het systeem controleert of de school of het bedrijf bestaat</w:t>
             </w:r>
           </w:p>
           <w:p>
@@ -464,33 +513,6 @@
               </w:numPr>
             </w:pPr>
             <w:r>
-              <w:t>Het systeem controleert of de school of het bedrijf bestaat</w:t>
-            </w:r>
-          </w:p>
-          <w:p>
-            <w:pPr>
-              <w:pStyle w:val="Lijstalinea"/>
-              <w:numPr>
-                <w:ilvl w:val="0"/>
-                <w:numId w:val="2"/>
-              </w:numPr>
-            </w:pPr>
-            <w:r>
-              <w:t xml:space="preserve">Het systeem </w:t>
-            </w:r>
-            <w:r>
-              <w:t>controleert of het traject bestaat</w:t>
-            </w:r>
-          </w:p>
-          <w:p>
-            <w:pPr>
-              <w:pStyle w:val="Lijstalinea"/>
-              <w:numPr>
-                <w:ilvl w:val="0"/>
-                <w:numId w:val="2"/>
-              </w:numPr>
-            </w:pPr>
-            <w:r>
               <w:t>Het systeem geeft een melding dat de student in toegevoegd.</w:t>
             </w:r>
           </w:p>
@@ -520,9 +542,19 @@
             <w:tcW w:w="1696" w:type="dxa"/>
           </w:tcPr>
           <w:p>
-            <w:r>
-              <w:t>Alternative flows</w:t>
-            </w:r>
+            <w:proofErr w:type="spellStart"/>
+            <w:r>
+              <w:t>Alternative</w:t>
+            </w:r>
+            <w:proofErr w:type="spellEnd"/>
+            <w:r>
+              <w:t xml:space="preserve"> </w:t>
+            </w:r>
+            <w:proofErr w:type="spellStart"/>
+            <w:r>
+              <w:t>flows</w:t>
+            </w:r>
+            <w:proofErr w:type="spellEnd"/>
           </w:p>
         </w:tc>
         <w:tc>
@@ -647,100 +679,13 @@
                 <w:numId w:val="3"/>
               </w:numPr>
             </w:pPr>
-            <w:r>
-              <w:t>Use case gaat verder bij MF8</w:t>
-            </w:r>
-          </w:p>
-          <w:p>
-            <w:r>
-              <w:t>AF99.2 Traject is niet bekend</w:t>
-            </w:r>
-            <w:r>
-              <w:t xml:space="preserve"> (Na MF8)</w:t>
-            </w:r>
-          </w:p>
-          <w:p>
-            <w:pPr>
-              <w:pStyle w:val="Lijstalinea"/>
-              <w:numPr>
-                <w:ilvl w:val="1"/>
-                <w:numId w:val="4"/>
-              </w:numPr>
-            </w:pPr>
-            <w:r>
-              <w:t>Systeem meldt dat het traject niet is herkend.</w:t>
-            </w:r>
-          </w:p>
-          <w:p>
-            <w:pPr>
-              <w:pStyle w:val="Lijstalinea"/>
-              <w:numPr>
-                <w:ilvl w:val="1"/>
-                <w:numId w:val="4"/>
-              </w:numPr>
-            </w:pPr>
-            <w:r>
-              <w:t>Systeem geeft invoer velden om traject toe te voegen.</w:t>
-            </w:r>
-          </w:p>
-          <w:p>
-            <w:pPr>
-              <w:pStyle w:val="Lijstalinea"/>
-              <w:numPr>
-                <w:ilvl w:val="1"/>
-                <w:numId w:val="4"/>
-              </w:numPr>
-            </w:pPr>
-            <w:r>
-              <w:t>Gebruiker voert traject gegevens in.</w:t>
-            </w:r>
-          </w:p>
-          <w:p>
-            <w:pPr>
-              <w:pStyle w:val="Lijstalinea"/>
-              <w:numPr>
-                <w:ilvl w:val="1"/>
-                <w:numId w:val="4"/>
-              </w:numPr>
-            </w:pPr>
-            <w:r>
-              <w:t>Gebruiker selecteert toevoegen</w:t>
-            </w:r>
-          </w:p>
-          <w:p>
-            <w:pPr>
-              <w:pStyle w:val="Lijstalinea"/>
-              <w:numPr>
-                <w:ilvl w:val="1"/>
-                <w:numId w:val="4"/>
-              </w:numPr>
-            </w:pPr>
-            <w:r>
-              <w:t>Het systeem valideert de invoer</w:t>
-            </w:r>
-          </w:p>
-          <w:p>
-            <w:pPr>
-              <w:pStyle w:val="Lijstalinea"/>
-              <w:numPr>
-                <w:ilvl w:val="1"/>
-                <w:numId w:val="4"/>
-              </w:numPr>
-            </w:pPr>
-            <w:r>
-              <w:t>Het systeem geeft een melding dat het traject is toegevoegd</w:t>
-            </w:r>
-          </w:p>
-          <w:p>
-            <w:pPr>
-              <w:pStyle w:val="Lijstalinea"/>
-              <w:numPr>
-                <w:ilvl w:val="1"/>
-                <w:numId w:val="4"/>
-              </w:numPr>
-            </w:pPr>
-            <w:r>
-              <w:t>Use case gaat verder bij MF9.</w:t>
+            <w:proofErr w:type="spellStart"/>
+            <w:r>
+              <w:t>Use</w:t>
+            </w:r>
+            <w:proofErr w:type="spellEnd"/>
+            <w:r>
+              <w:t xml:space="preserve"> case gaat verder bij MF8</w:t>
             </w:r>
           </w:p>
         </w:tc>
@@ -791,9 +736,11 @@
             <w:tcW w:w="1696" w:type="dxa"/>
           </w:tcPr>
           <w:p>
+            <w:proofErr w:type="spellStart"/>
             <w:r>
               <w:t>Identifier</w:t>
             </w:r>
+            <w:proofErr w:type="spellEnd"/>
           </w:p>
         </w:tc>
         <w:tc>
@@ -879,8 +826,13 @@
             <w:tcW w:w="1696" w:type="dxa"/>
           </w:tcPr>
           <w:p>
-            <w:r>
-              <w:t>Main flow</w:t>
+            <w:proofErr w:type="spellStart"/>
+            <w:r>
+              <w:t>Main</w:t>
+            </w:r>
+            <w:proofErr w:type="spellEnd"/>
+            <w:r>
+              <w:t xml:space="preserve"> flow</w:t>
             </w:r>
           </w:p>
         </w:tc>
@@ -900,7 +852,10 @@
               <w:t>De gebruiker</w:t>
             </w:r>
             <w:r>
-              <w:t xml:space="preserve"> navigeert naar het “Zoek” tab</w:t>
+              <w:t xml:space="preserve"> </w:t>
+            </w:r>
+            <w:r>
+              <w:t>selecteert “Zoeken”</w:t>
             </w:r>
           </w:p>
           <w:p>
@@ -926,6 +881,9 @@
             <w:r>
               <w:t>De gebruiker selecteert “Zoek”</w:t>
             </w:r>
+            <w:r>
+              <w:t>.</w:t>
+            </w:r>
           </w:p>
           <w:p>
             <w:pPr>
@@ -939,7 +897,10 @@
               <w:t>Het systeem toont de</w:t>
             </w:r>
             <w:r>
-              <w:t xml:space="preserve"> resultaten in de resultbox</w:t>
+              <w:t xml:space="preserve"> resultaten</w:t>
+            </w:r>
+            <w:r>
+              <w:t>.</w:t>
             </w:r>
           </w:p>
           <w:p>
@@ -950,8 +911,16 @@
                 <w:numId w:val="5"/>
               </w:numPr>
             </w:pPr>
-            <w:r>
-              <w:t>Use case eindigt</w:t>
+            <w:proofErr w:type="spellStart"/>
+            <w:r>
+              <w:t>Use</w:t>
+            </w:r>
+            <w:proofErr w:type="spellEnd"/>
+            <w:r>
+              <w:t xml:space="preserve"> case eindigt</w:t>
+            </w:r>
+            <w:r>
+              <w:t>.</w:t>
             </w:r>
           </w:p>
         </w:tc>
@@ -984,9 +953,19 @@
             <w:tcW w:w="1696" w:type="dxa"/>
           </w:tcPr>
           <w:p>
-            <w:r>
-              <w:t>Alternative flows</w:t>
-            </w:r>
+            <w:proofErr w:type="spellStart"/>
+            <w:r>
+              <w:t>Alternative</w:t>
+            </w:r>
+            <w:proofErr w:type="spellEnd"/>
+            <w:r>
+              <w:t xml:space="preserve"> </w:t>
+            </w:r>
+            <w:proofErr w:type="spellStart"/>
+            <w:r>
+              <w:t>flows</w:t>
+            </w:r>
+            <w:proofErr w:type="spellEnd"/>
           </w:p>
         </w:tc>
         <w:tc>
@@ -1040,9 +1019,11 @@
             <w:tcW w:w="1696" w:type="dxa"/>
           </w:tcPr>
           <w:p>
+            <w:proofErr w:type="spellStart"/>
             <w:r>
               <w:t>Identifier</w:t>
             </w:r>
+            <w:proofErr w:type="spellEnd"/>
           </w:p>
         </w:tc>
         <w:tc>
@@ -1128,8 +1109,13 @@
             <w:tcW w:w="1696" w:type="dxa"/>
           </w:tcPr>
           <w:p>
-            <w:r>
-              <w:t>Main flow</w:t>
+            <w:proofErr w:type="spellStart"/>
+            <w:r>
+              <w:t>Main</w:t>
+            </w:r>
+            <w:proofErr w:type="spellEnd"/>
+            <w:r>
+              <w:t xml:space="preserve"> flow</w:t>
             </w:r>
           </w:p>
         </w:tc>
@@ -1188,7 +1174,7 @@
               </w:numPr>
             </w:pPr>
             <w:r>
-              <w:t>Het systeem toont de resultaten in de resultbox</w:t>
+              <w:t>Het systeem toont de resultaten</w:t>
             </w:r>
           </w:p>
           <w:p>
@@ -1200,8 +1186,13 @@
               </w:numPr>
             </w:pPr>
             <w:r>
-              <w:t>De gebruiker selecteert een rij</w:t>
-            </w:r>
+              <w:t xml:space="preserve">De gebruiker selecteert een </w:t>
+            </w:r>
+            <w:r>
+              <w:t>entiteit</w:t>
+            </w:r>
+            <w:bookmarkStart w:id="0" w:name="_GoBack"/>
+            <w:bookmarkEnd w:id="0"/>
           </w:p>
           <w:p>
             <w:pPr>
@@ -1224,7 +1215,10 @@
               </w:numPr>
             </w:pPr>
             <w:r>
-              <w:t>Het systeem toont ingevulde invoervelden in een pop-up.</w:t>
+              <w:t>Het syste</w:t>
+            </w:r>
+            <w:r>
+              <w:t>em toont ingevulde invoervelden.</w:t>
             </w:r>
           </w:p>
           <w:p>
@@ -1248,22 +1242,16 @@
               </w:numPr>
             </w:pPr>
             <w:r>
-              <w:t>Het systeem sluit de pop-up en geeft een melding dat de gegevens zijn aangepast.</w:t>
-            </w:r>
-          </w:p>
-          <w:p>
-            <w:pPr>
-              <w:pStyle w:val="Lijstalinea"/>
-              <w:numPr>
-                <w:ilvl w:val="0"/>
-                <w:numId w:val="6"/>
-              </w:numPr>
-            </w:pPr>
-            <w:r>
-              <w:t>De use case eindigt</w:t>
-            </w:r>
-            <w:bookmarkStart w:id="0" w:name="_GoBack"/>
-            <w:bookmarkEnd w:id="0"/>
+              <w:t xml:space="preserve">De </w:t>
+            </w:r>
+            <w:proofErr w:type="spellStart"/>
+            <w:r>
+              <w:t>use</w:t>
+            </w:r>
+            <w:proofErr w:type="spellEnd"/>
+            <w:r>
+              <w:t xml:space="preserve"> case eindigt</w:t>
+            </w:r>
           </w:p>
         </w:tc>
       </w:tr>
@@ -1284,20 +1272,30 @@
           </w:tcPr>
           <w:p>
             <w:r>
-              <w:t>Geen</w:t>
-            </w:r>
-          </w:p>
-        </w:tc>
-      </w:tr>
-      <w:tr>
-        <w:tc>
-          <w:tcPr>
-            <w:tcW w:w="1696" w:type="dxa"/>
-          </w:tcPr>
-          <w:p>
-            <w:r>
-              <w:t>Alternative flows</w:t>
-            </w:r>
+              <w:t>De gegevens van de geselecteerde entiteit zijn aangepast</w:t>
+            </w:r>
+          </w:p>
+        </w:tc>
+      </w:tr>
+      <w:tr>
+        <w:tc>
+          <w:tcPr>
+            <w:tcW w:w="1696" w:type="dxa"/>
+          </w:tcPr>
+          <w:p>
+            <w:proofErr w:type="spellStart"/>
+            <w:r>
+              <w:t>Alternative</w:t>
+            </w:r>
+            <w:proofErr w:type="spellEnd"/>
+            <w:r>
+              <w:t xml:space="preserve"> </w:t>
+            </w:r>
+            <w:proofErr w:type="spellStart"/>
+            <w:r>
+              <w:t>flows</w:t>
+            </w:r>
+            <w:proofErr w:type="spellEnd"/>
           </w:p>
         </w:tc>
         <w:tc>

</xml_diff>